<commit_message>
Added more description in paper review section. Added luminance nonuniformiry term in project description
</commit_message>
<xml_diff>
--- a/Proposal/A Neural Network Based AMOLED Display Aging Compensation Quality Evaluation System.docx
+++ b/Proposal/A Neural Network Based AMOLED Display Aging Compensation Quality Evaluation System.docx
@@ -82,13 +82,21 @@
         <w:jc w:val="center"/>
       </w:pPr>
       <w:r>
-        <w:t>Alyssa Yi</w:t>
+        <w:t xml:space="preserve">Alyssa </w:t>
+      </w:r>
+      <w:proofErr w:type="spellStart"/>
+      <w:r>
+        <w:t>Yi</w:t>
       </w:r>
       <w:r>
         <w:t>q</w:t>
       </w:r>
       <w:r>
-        <w:t>in Huang</w:t>
+        <w:t>in</w:t>
+      </w:r>
+      <w:proofErr w:type="spellEnd"/>
+      <w:r>
+        <w:t xml:space="preserve"> Huang</w:t>
       </w:r>
     </w:p>
     <w:p>
@@ -369,7 +377,42 @@
           <w:sz w:val="22"/>
           <w:szCs w:val="22"/>
         </w:rPr>
-        <w:t xml:space="preserve"> smart phone display, TV display and automotive car informatic display. A major long-term performance issue of AMOLED display is OLED material aging, which cause the AMOLED display shows a symptom is called burn-in see Figure 1. </w:t>
+        <w:t xml:space="preserve"> smart phone display, TV display and automotive car informatic display. A major long-term performance issue of AMOLED display is OLED material aging, which cause the </w:t>
+      </w:r>
+      <w:r>
+        <w:rPr>
+          <w:sz w:val="22"/>
+          <w:szCs w:val="22"/>
+        </w:rPr>
+        <w:t xml:space="preserve">luminance </w:t>
+      </w:r>
+      <w:r>
+        <w:rPr>
+          <w:sz w:val="22"/>
+          <w:szCs w:val="22"/>
+        </w:rPr>
+        <w:t xml:space="preserve">nonuniformity issue on </w:t>
+      </w:r>
+      <w:r>
+        <w:rPr>
+          <w:sz w:val="22"/>
+          <w:szCs w:val="22"/>
+        </w:rPr>
+        <w:t>AMOLED display</w:t>
+      </w:r>
+      <w:r>
+        <w:rPr>
+          <w:sz w:val="22"/>
+          <w:szCs w:val="22"/>
+        </w:rPr>
+        <w:t>. This luminance nonuniformity</w:t>
+      </w:r>
+      <w:r>
+        <w:rPr>
+          <w:sz w:val="22"/>
+          <w:szCs w:val="22"/>
+        </w:rPr>
+        <w:t xml:space="preserve"> shows a symptom is called burn-in see Figure 1. </w:t>
       </w:r>
     </w:p>
     <w:p>
@@ -1461,7 +1504,17 @@
           <w:sz w:val="22"/>
           <w:szCs w:val="22"/>
         </w:rPr>
-        <w:t>Further more,</w:t>
+        <w:t>Furthermore</w:t>
+      </w:r>
+      <w:r>
+        <w:rPr>
+          <w:rStyle w:val="Strong"/>
+          <w:b w:val="0"/>
+          <w:bCs w:val="0"/>
+          <w:sz w:val="22"/>
+          <w:szCs w:val="22"/>
+        </w:rPr>
+        <w:t>,</w:t>
       </w:r>
       <w:r>
         <w:rPr>
@@ -1941,7 +1994,72 @@
           <w:sz w:val="22"/>
           <w:szCs w:val="22"/>
         </w:rPr>
-        <w:t xml:space="preserve">. The result of research on the contrast sensitivity of human eye </w:t>
+        <w:t xml:space="preserve">. </w:t>
+      </w:r>
+      <w:r>
+        <w:rPr>
+          <w:sz w:val="22"/>
+          <w:szCs w:val="22"/>
+        </w:rPr>
+        <w:t xml:space="preserve">Peter </w:t>
+      </w:r>
+      <w:proofErr w:type="spellStart"/>
+      <w:r>
+        <w:rPr>
+          <w:sz w:val="22"/>
+          <w:szCs w:val="22"/>
+        </w:rPr>
+        <w:t>Barten’s</w:t>
+      </w:r>
+      <w:proofErr w:type="spellEnd"/>
+      <w:r>
+        <w:rPr>
+          <w:sz w:val="22"/>
+          <w:szCs w:val="22"/>
+        </w:rPr>
+        <w:t xml:space="preserve"> research on the contrast sensitivity of human eye</w:t>
+      </w:r>
+      <w:r>
+        <w:rPr>
+          <w:sz w:val="22"/>
+          <w:szCs w:val="22"/>
+        </w:rPr>
+        <w:t xml:space="preserve"> </w:t>
+      </w:r>
+      <w:r>
+        <w:rPr>
+          <w:sz w:val="22"/>
+          <w:szCs w:val="22"/>
+        </w:rPr>
+        <w:t>[10]</w:t>
+      </w:r>
+      <w:r>
+        <w:rPr>
+          <w:sz w:val="22"/>
+          <w:szCs w:val="22"/>
+        </w:rPr>
+        <w:t xml:space="preserve"> provides </w:t>
+      </w:r>
+      <w:r>
+        <w:rPr>
+          <w:sz w:val="22"/>
+          <w:szCs w:val="22"/>
+        </w:rPr>
+        <w:t xml:space="preserve">a formula </w:t>
+      </w:r>
+      <w:r>
+        <w:rPr>
+          <w:sz w:val="22"/>
+          <w:szCs w:val="22"/>
+        </w:rPr>
+        <w:t>for contrast sensitivity which</w:t>
+      </w:r>
+      <w:r>
+        <w:rPr>
+          <w:sz w:val="22"/>
+          <w:szCs w:val="22"/>
+        </w:rPr>
+        <w:t xml:space="preserve"> </w:t>
       </w:r>
       <w:r>
         <w:rPr>
@@ -1969,7 +2087,7 @@
           <w:sz w:val="22"/>
           <w:szCs w:val="22"/>
         </w:rPr>
-        <w:t xml:space="preserve"> to improve accuracy of result by minimize the contrast sensitivity various of human eye [10].  </w:t>
+        <w:t xml:space="preserve"> to improve accuracy of result by minimize the contrast sensitivity various of human eye.  </w:t>
       </w:r>
     </w:p>
     <w:p>
@@ -2563,7 +2681,61 @@
           <w:sz w:val="22"/>
           <w:szCs w:val="22"/>
         </w:rPr>
-        <w:t>[1]  Sheng-Bo Wang, Zih-Jian Jhang, and Chao-Hua Wen. “A Mura Metric Based on Human Vision Models”, SID symposium Digests of Technical Papers, Volume 37 Issue 1: 291-294, (2006).</w:t>
+        <w:t>[1</w:t>
+      </w:r>
+      <w:proofErr w:type="gramStart"/>
+      <w:r>
+        <w:rPr>
+          <w:rFonts w:ascii="Times New Roman" w:hAnsi="Times New Roman" w:cs="Times New Roman"/>
+          <w:sz w:val="22"/>
+          <w:szCs w:val="22"/>
+        </w:rPr>
+        <w:t>]  Sheng</w:t>
+      </w:r>
+      <w:proofErr w:type="gramEnd"/>
+      <w:r>
+        <w:rPr>
+          <w:rFonts w:ascii="Times New Roman" w:hAnsi="Times New Roman" w:cs="Times New Roman"/>
+          <w:sz w:val="22"/>
+          <w:szCs w:val="22"/>
+        </w:rPr>
+        <w:t xml:space="preserve">-Bo Wang, </w:t>
+      </w:r>
+      <w:proofErr w:type="spellStart"/>
+      <w:r>
+        <w:rPr>
+          <w:rFonts w:ascii="Times New Roman" w:hAnsi="Times New Roman" w:cs="Times New Roman"/>
+          <w:sz w:val="22"/>
+          <w:szCs w:val="22"/>
+        </w:rPr>
+        <w:t>Zih</w:t>
+      </w:r>
+      <w:proofErr w:type="spellEnd"/>
+      <w:r>
+        <w:rPr>
+          <w:rFonts w:ascii="Times New Roman" w:hAnsi="Times New Roman" w:cs="Times New Roman"/>
+          <w:sz w:val="22"/>
+          <w:szCs w:val="22"/>
+        </w:rPr>
+        <w:t xml:space="preserve">-Jian </w:t>
+      </w:r>
+      <w:proofErr w:type="spellStart"/>
+      <w:r>
+        <w:rPr>
+          <w:rFonts w:ascii="Times New Roman" w:hAnsi="Times New Roman" w:cs="Times New Roman"/>
+          <w:sz w:val="22"/>
+          <w:szCs w:val="22"/>
+        </w:rPr>
+        <w:t>Jhang</w:t>
+      </w:r>
+      <w:proofErr w:type="spellEnd"/>
+      <w:r>
+        <w:rPr>
+          <w:rFonts w:ascii="Times New Roman" w:hAnsi="Times New Roman" w:cs="Times New Roman"/>
+          <w:sz w:val="22"/>
+          <w:szCs w:val="22"/>
+        </w:rPr>
+        <w:t>, and Chao-Hua Wen. “A Mura Metric Based on Human Vision Models”, SID symposium Digests of Technical Papers, Volume 37 Issue 1: 291-294, (2006).</w:t>
       </w:r>
     </w:p>
     <w:p>
@@ -2591,7 +2763,25 @@
           <w:sz w:val="22"/>
           <w:szCs w:val="22"/>
         </w:rPr>
-        <w:t>[2]  Toshio Asano, Yuji Takagi, Takahiro Kondo, Jun Yao, and Wei Liu. “Image Quality Evaluation based on Contrast Sensitivity Function”, 2011 IEEE International Conference on Mechatronics and Automation, INSPEC Accession Number: 12194658, DOI: 10.1109/ICMA.2011.5985739, (2011).</w:t>
+        <w:t>[2</w:t>
+      </w:r>
+      <w:proofErr w:type="gramStart"/>
+      <w:r>
+        <w:rPr>
+          <w:rFonts w:ascii="Times New Roman" w:hAnsi="Times New Roman" w:cs="Times New Roman"/>
+          <w:sz w:val="22"/>
+          <w:szCs w:val="22"/>
+        </w:rPr>
+        <w:t>]  Toshio</w:t>
+      </w:r>
+      <w:proofErr w:type="gramEnd"/>
+      <w:r>
+        <w:rPr>
+          <w:rFonts w:ascii="Times New Roman" w:hAnsi="Times New Roman" w:cs="Times New Roman"/>
+          <w:sz w:val="22"/>
+          <w:szCs w:val="22"/>
+        </w:rPr>
+        <w:t xml:space="preserve"> Asano, Yuji Takagi, Takahiro Kondo, Jun Yao, and Wei Liu. “Image Quality Evaluation based on Contrast Sensitivity Function”, 2011 IEEE International Conference on Mechatronics and Automation, INSPEC Accession Number: 12194658, DOI: 10.1109/ICMA.2011.5985739, (2011).</w:t>
       </w:r>
     </w:p>
     <w:p>
@@ -2619,7 +2809,89 @@
           <w:sz w:val="22"/>
           <w:szCs w:val="22"/>
         </w:rPr>
-        <w:t>[3]  Kunihiko Nagamine, Satoshi Tomioka, Tohru Tamura, and Yoshihide Shimpuku. “A Quantitative Evaluation Method for Luminance and Color Uniformity of a Display Screen Based on Human Perceptions”, International Display Workshops, ISSN-L: 1883-2490/18/0341, (2011).</w:t>
+        <w:t>[3</w:t>
+      </w:r>
+      <w:proofErr w:type="gramStart"/>
+      <w:r>
+        <w:rPr>
+          <w:rFonts w:ascii="Times New Roman" w:hAnsi="Times New Roman" w:cs="Times New Roman"/>
+          <w:sz w:val="22"/>
+          <w:szCs w:val="22"/>
+        </w:rPr>
+        <w:t xml:space="preserve">]  </w:t>
+      </w:r>
+      <w:proofErr w:type="spellStart"/>
+      <w:r>
+        <w:rPr>
+          <w:rFonts w:ascii="Times New Roman" w:hAnsi="Times New Roman" w:cs="Times New Roman"/>
+          <w:sz w:val="22"/>
+          <w:szCs w:val="22"/>
+        </w:rPr>
+        <w:t>Kunihiko</w:t>
+      </w:r>
+      <w:proofErr w:type="spellEnd"/>
+      <w:proofErr w:type="gramEnd"/>
+      <w:r>
+        <w:rPr>
+          <w:rFonts w:ascii="Times New Roman" w:hAnsi="Times New Roman" w:cs="Times New Roman"/>
+          <w:sz w:val="22"/>
+          <w:szCs w:val="22"/>
+        </w:rPr>
+        <w:t xml:space="preserve"> </w:t>
+      </w:r>
+      <w:proofErr w:type="spellStart"/>
+      <w:r>
+        <w:rPr>
+          <w:rFonts w:ascii="Times New Roman" w:hAnsi="Times New Roman" w:cs="Times New Roman"/>
+          <w:sz w:val="22"/>
+          <w:szCs w:val="22"/>
+        </w:rPr>
+        <w:t>Nagamine</w:t>
+      </w:r>
+      <w:proofErr w:type="spellEnd"/>
+      <w:r>
+        <w:rPr>
+          <w:rFonts w:ascii="Times New Roman" w:hAnsi="Times New Roman" w:cs="Times New Roman"/>
+          <w:sz w:val="22"/>
+          <w:szCs w:val="22"/>
+        </w:rPr>
+        <w:t xml:space="preserve">, Satoshi Tomioka, </w:t>
+      </w:r>
+      <w:proofErr w:type="spellStart"/>
+      <w:r>
+        <w:rPr>
+          <w:rFonts w:ascii="Times New Roman" w:hAnsi="Times New Roman" w:cs="Times New Roman"/>
+          <w:sz w:val="22"/>
+          <w:szCs w:val="22"/>
+        </w:rPr>
+        <w:t>Tohru</w:t>
+      </w:r>
+      <w:proofErr w:type="spellEnd"/>
+      <w:r>
+        <w:rPr>
+          <w:rFonts w:ascii="Times New Roman" w:hAnsi="Times New Roman" w:cs="Times New Roman"/>
+          <w:sz w:val="22"/>
+          <w:szCs w:val="22"/>
+        </w:rPr>
+        <w:t xml:space="preserve"> Tamura, and Yoshihide </w:t>
+      </w:r>
+      <w:proofErr w:type="spellStart"/>
+      <w:r>
+        <w:rPr>
+          <w:rFonts w:ascii="Times New Roman" w:hAnsi="Times New Roman" w:cs="Times New Roman"/>
+          <w:sz w:val="22"/>
+          <w:szCs w:val="22"/>
+        </w:rPr>
+        <w:t>Shimpuku</w:t>
+      </w:r>
+      <w:proofErr w:type="spellEnd"/>
+      <w:r>
+        <w:rPr>
+          <w:rFonts w:ascii="Times New Roman" w:hAnsi="Times New Roman" w:cs="Times New Roman"/>
+          <w:sz w:val="22"/>
+          <w:szCs w:val="22"/>
+        </w:rPr>
+        <w:t>. “A Quantitative Evaluation Method for Luminance and Color Uniformity of a Display Screen Based on Human Perceptions”, International Display Workshops, ISSN-L: 1883-2490/18/0341, (2011).</w:t>
       </w:r>
     </w:p>
     <w:p>
@@ -2648,6 +2920,7 @@
         </w:rPr>
         <w:t>4</w:t>
       </w:r>
+      <w:proofErr w:type="gramStart"/>
       <w:r>
         <w:rPr>
           <w:rFonts w:eastAsiaTheme="minorEastAsia"/>
@@ -2662,8 +2935,73 @@
           <w:sz w:val="22"/>
           <w:szCs w:val="22"/>
         </w:rPr>
-        <w:t xml:space="preserve"> Kazuki Tsutsukawa, Nobunari Tabata, and Yusuke Bamba</w:t>
-      </w:r>
+        <w:t xml:space="preserve"> </w:t>
+      </w:r>
+      <w:proofErr w:type="spellStart"/>
+      <w:r>
+        <w:rPr>
+          <w:rFonts w:eastAsiaTheme="minorEastAsia"/>
+          <w:sz w:val="22"/>
+          <w:szCs w:val="22"/>
+        </w:rPr>
+        <w:t>Kazuki</w:t>
+      </w:r>
+      <w:proofErr w:type="spellEnd"/>
+      <w:proofErr w:type="gramEnd"/>
+      <w:r>
+        <w:rPr>
+          <w:rFonts w:eastAsiaTheme="minorEastAsia"/>
+          <w:sz w:val="22"/>
+          <w:szCs w:val="22"/>
+        </w:rPr>
+        <w:t xml:space="preserve"> </w:t>
+      </w:r>
+      <w:proofErr w:type="spellStart"/>
+      <w:r>
+        <w:rPr>
+          <w:rFonts w:eastAsiaTheme="minorEastAsia"/>
+          <w:sz w:val="22"/>
+          <w:szCs w:val="22"/>
+        </w:rPr>
+        <w:t>Tsutsukawa</w:t>
+      </w:r>
+      <w:proofErr w:type="spellEnd"/>
+      <w:r>
+        <w:rPr>
+          <w:rFonts w:eastAsiaTheme="minorEastAsia"/>
+          <w:sz w:val="22"/>
+          <w:szCs w:val="22"/>
+        </w:rPr>
+        <w:t xml:space="preserve">, </w:t>
+      </w:r>
+      <w:proofErr w:type="spellStart"/>
+      <w:r>
+        <w:rPr>
+          <w:rFonts w:eastAsiaTheme="minorEastAsia"/>
+          <w:sz w:val="22"/>
+          <w:szCs w:val="22"/>
+        </w:rPr>
+        <w:t>Nobunari</w:t>
+      </w:r>
+      <w:proofErr w:type="spellEnd"/>
+      <w:r>
+        <w:rPr>
+          <w:rFonts w:eastAsiaTheme="minorEastAsia"/>
+          <w:sz w:val="22"/>
+          <w:szCs w:val="22"/>
+        </w:rPr>
+        <w:t xml:space="preserve"> Tabata, and Yusuke </w:t>
+      </w:r>
+      <w:proofErr w:type="spellStart"/>
+      <w:r>
+        <w:rPr>
+          <w:rFonts w:eastAsiaTheme="minorEastAsia"/>
+          <w:sz w:val="22"/>
+          <w:szCs w:val="22"/>
+        </w:rPr>
+        <w:t>Bamba</w:t>
+      </w:r>
+      <w:proofErr w:type="spellEnd"/>
       <w:r>
         <w:rPr>
           <w:rFonts w:eastAsiaTheme="minorEastAsia"/>
@@ -2723,21 +3061,67 @@
         </w:rPr>
         <w:t>5</w:t>
       </w:r>
+      <w:proofErr w:type="gramStart"/>
       <w:r>
         <w:rPr>
           <w:rFonts w:eastAsiaTheme="minorEastAsia"/>
           <w:sz w:val="22"/>
           <w:szCs w:val="22"/>
         </w:rPr>
-        <w:t>]  Liang-Chia Chen and Chia-Cheng Kuo,</w:t>
-      </w:r>
+        <w:t>]  Liang</w:t>
+      </w:r>
+      <w:proofErr w:type="gramEnd"/>
       <w:r>
         <w:rPr>
           <w:rFonts w:eastAsiaTheme="minorEastAsia"/>
           <w:sz w:val="22"/>
           <w:szCs w:val="22"/>
         </w:rPr>
-        <w:t xml:space="preserve"> “Automatic TFT-LCD mura defect inspection using discrete cosine transform-based background filtering and ‘just noticeable difference’ quantification strategies ”</w:t>
+        <w:t xml:space="preserve">-Chia Chen and Chia-Cheng </w:t>
+      </w:r>
+      <w:proofErr w:type="spellStart"/>
+      <w:r>
+        <w:rPr>
+          <w:rFonts w:eastAsiaTheme="minorEastAsia"/>
+          <w:sz w:val="22"/>
+          <w:szCs w:val="22"/>
+        </w:rPr>
+        <w:t>Kuo</w:t>
+      </w:r>
+      <w:proofErr w:type="spellEnd"/>
+      <w:r>
+        <w:rPr>
+          <w:rFonts w:eastAsiaTheme="minorEastAsia"/>
+          <w:sz w:val="22"/>
+          <w:szCs w:val="22"/>
+        </w:rPr>
+        <w:t>,</w:t>
+      </w:r>
+      <w:r>
+        <w:rPr>
+          <w:rFonts w:eastAsiaTheme="minorEastAsia"/>
+          <w:sz w:val="22"/>
+          <w:szCs w:val="22"/>
+        </w:rPr>
+        <w:t xml:space="preserve"> “Automatic TFT-LCD </w:t>
+      </w:r>
+      <w:proofErr w:type="spellStart"/>
+      <w:r>
+        <w:rPr>
+          <w:rFonts w:eastAsiaTheme="minorEastAsia"/>
+          <w:sz w:val="22"/>
+          <w:szCs w:val="22"/>
+        </w:rPr>
+        <w:t>mura</w:t>
+      </w:r>
+      <w:proofErr w:type="spellEnd"/>
+      <w:r>
+        <w:rPr>
+          <w:rFonts w:eastAsiaTheme="minorEastAsia"/>
+          <w:sz w:val="22"/>
+          <w:szCs w:val="22"/>
+        </w:rPr>
+        <w:t xml:space="preserve"> defect inspection using discrete cosine transform-based background filtering and ‘just noticeable difference’ quantification strategies ”</w:t>
       </w:r>
       <w:r>
         <w:rPr>
@@ -2798,13 +3182,23 @@
         </w:rPr>
         <w:t xml:space="preserve"> </w:t>
       </w:r>
+      <w:proofErr w:type="spellStart"/>
       <w:r>
         <w:rPr>
           <w:rFonts w:ascii="Times New Roman" w:hAnsi="Times New Roman" w:cs="Times New Roman"/>
           <w:sz w:val="22"/>
           <w:szCs w:val="22"/>
         </w:rPr>
-        <w:t>Xudong Cao,</w:t>
+        <w:t>Xudong</w:t>
+      </w:r>
+      <w:proofErr w:type="spellEnd"/>
+      <w:r>
+        <w:rPr>
+          <w:rFonts w:ascii="Times New Roman" w:hAnsi="Times New Roman" w:cs="Times New Roman"/>
+          <w:sz w:val="22"/>
+          <w:szCs w:val="22"/>
+        </w:rPr>
+        <w:t xml:space="preserve"> Cao,</w:t>
       </w:r>
       <w:r>
         <w:rPr>
@@ -2926,8 +3320,65 @@
           <w:sz w:val="22"/>
           <w:szCs w:val="22"/>
         </w:rPr>
-        <w:t>] Jyrki M. Rovamo, Mia I. Kankaanpa, Helja ̈ Kukkonen</w:t>
-      </w:r>
+        <w:t xml:space="preserve">] Jyrki M. </w:t>
+      </w:r>
+      <w:proofErr w:type="spellStart"/>
+      <w:r>
+        <w:rPr>
+          <w:sz w:val="22"/>
+          <w:szCs w:val="22"/>
+        </w:rPr>
+        <w:t>Rovamo</w:t>
+      </w:r>
+      <w:proofErr w:type="spellEnd"/>
+      <w:r>
+        <w:rPr>
+          <w:sz w:val="22"/>
+          <w:szCs w:val="22"/>
+        </w:rPr>
+        <w:t xml:space="preserve">, Mia I. </w:t>
+      </w:r>
+      <w:proofErr w:type="spellStart"/>
+      <w:r>
+        <w:rPr>
+          <w:sz w:val="22"/>
+          <w:szCs w:val="22"/>
+        </w:rPr>
+        <w:t>Kankaanpa</w:t>
+      </w:r>
+      <w:proofErr w:type="spellEnd"/>
+      <w:r>
+        <w:rPr>
+          <w:sz w:val="22"/>
+          <w:szCs w:val="22"/>
+        </w:rPr>
+        <w:t xml:space="preserve">, </w:t>
+      </w:r>
+      <w:proofErr w:type="spellStart"/>
+      <w:r>
+        <w:rPr>
+          <w:sz w:val="22"/>
+          <w:szCs w:val="22"/>
+        </w:rPr>
+        <w:t>Helja</w:t>
+      </w:r>
+      <w:proofErr w:type="spellEnd"/>
+      <w:r>
+        <w:rPr>
+          <w:sz w:val="22"/>
+          <w:szCs w:val="22"/>
+        </w:rPr>
+        <w:t xml:space="preserve"> ̈ </w:t>
+      </w:r>
+      <w:proofErr w:type="spellStart"/>
+      <w:r>
+        <w:rPr>
+          <w:sz w:val="22"/>
+          <w:szCs w:val="22"/>
+        </w:rPr>
+        <w:t>Kukkonen</w:t>
+      </w:r>
+      <w:proofErr w:type="spellEnd"/>
       <w:r>
         <w:rPr>
           <w:sz w:val="22"/>
@@ -2978,7 +3429,39 @@
           <w:sz w:val="22"/>
           <w:szCs w:val="22"/>
         </w:rPr>
-        <w:t>] Andrew B. Watson, Moffett Field, CA, USA Albert J. Ahumada, Jr. , “A standard model for foveal detection of spatial contrast”</w:t>
+        <w:t xml:space="preserve">] Andrew B. Watson, Moffett Field, CA, USA Albert J. </w:t>
+      </w:r>
+      <w:proofErr w:type="spellStart"/>
+      <w:r>
+        <w:rPr>
+          <w:sz w:val="22"/>
+          <w:szCs w:val="22"/>
+        </w:rPr>
+        <w:t>Ahumada</w:t>
+      </w:r>
+      <w:proofErr w:type="spellEnd"/>
+      <w:r>
+        <w:rPr>
+          <w:sz w:val="22"/>
+          <w:szCs w:val="22"/>
+        </w:rPr>
+        <w:t xml:space="preserve">, </w:t>
+      </w:r>
+      <w:proofErr w:type="gramStart"/>
+      <w:r>
+        <w:rPr>
+          <w:sz w:val="22"/>
+          <w:szCs w:val="22"/>
+        </w:rPr>
+        <w:t>Jr. ,</w:t>
+      </w:r>
+      <w:proofErr w:type="gramEnd"/>
+      <w:r>
+        <w:rPr>
+          <w:sz w:val="22"/>
+          <w:szCs w:val="22"/>
+        </w:rPr>
+        <w:t xml:space="preserve"> “A standard model for foveal detection of spatial contrast”</w:t>
       </w:r>
       <w:r>
         <w:rPr>
@@ -3023,7 +3506,23 @@
           <w:sz w:val="22"/>
           <w:szCs w:val="22"/>
         </w:rPr>
-        <w:t>Alan Bovik, “The Essential Guide to Image Processing”</w:t>
+        <w:t xml:space="preserve">Alan </w:t>
+      </w:r>
+      <w:proofErr w:type="spellStart"/>
+      <w:r>
+        <w:rPr>
+          <w:sz w:val="22"/>
+          <w:szCs w:val="22"/>
+        </w:rPr>
+        <w:t>Bovik</w:t>
+      </w:r>
+      <w:proofErr w:type="spellEnd"/>
+      <w:r>
+        <w:rPr>
+          <w:sz w:val="22"/>
+          <w:szCs w:val="22"/>
+        </w:rPr>
+        <w:t>, “The Essential Guide to Image Processing”</w:t>
       </w:r>
     </w:p>
     <w:p>
@@ -3046,8 +3545,16 @@
         <w:rPr>
           <w:rFonts w:ascii="TimesNewRoman" w:hAnsi="TimesNewRoman" w:cs="TimesNewRoman"/>
         </w:rPr>
-        <w:t>Peter G.J. Barten</w:t>
-      </w:r>
+        <w:t xml:space="preserve">Peter G.J. </w:t>
+      </w:r>
+      <w:proofErr w:type="spellStart"/>
+      <w:r>
+        <w:rPr>
+          <w:rFonts w:ascii="TimesNewRoman" w:hAnsi="TimesNewRoman" w:cs="TimesNewRoman"/>
+        </w:rPr>
+        <w:t>Barten</w:t>
+      </w:r>
+      <w:proofErr w:type="spellEnd"/>
       <w:r>
         <w:rPr>
           <w:rFonts w:ascii="TimesNewRoman" w:hAnsi="TimesNewRoman" w:cs="TimesNewRoman"/>

</xml_diff>

<commit_message>
Add Student ID, Generated PDF format file as deliverable file.
</commit_message>
<xml_diff>
--- a/Proposal/A Neural Network Based AMOLED Display Aging Compensation Quality Evaluation System.docx
+++ b/Proposal/A Neural Network Based AMOLED Display Aging Compensation Quality Evaluation System.docx
@@ -82,6 +82,9 @@
         <w:jc w:val="center"/>
       </w:pPr>
       <w:r>
+        <w:t xml:space="preserve">Name: </w:t>
+      </w:r>
+      <w:r>
         <w:t xml:space="preserve">Alyssa </w:t>
       </w:r>
       <w:proofErr w:type="spellStart"/>
@@ -98,6 +101,9 @@
       <w:r>
         <w:t xml:space="preserve"> Huang</w:t>
       </w:r>
+      <w:r>
+        <w:t xml:space="preserve">   Student ID: 20868286 </w:t>
+      </w:r>
     </w:p>
     <w:p>
       <w:pPr>
@@ -109,7 +115,13 @@
         <w:jc w:val="center"/>
       </w:pPr>
       <w:r>
+        <w:t xml:space="preserve">Name: </w:t>
+      </w:r>
+      <w:r>
         <w:t>Tong Liu</w:t>
+      </w:r>
+      <w:r>
+        <w:t xml:space="preserve">                      Student ID: 20809932</w:t>
       </w:r>
     </w:p>
     <w:p>
@@ -578,7 +590,7 @@
                 <v:stroke joinstyle="miter"/>
                 <v:path gradientshapeok="t" o:connecttype="rect"/>
               </v:shapetype>
-              <v:shape id="Text Box 3" o:spid="_x0000_s1026" type="#_x0000_t202" style="position:absolute;left:0;text-align:left;margin-left:32.2pt;margin-top:139.35pt;width:176.25pt;height:47.25pt;z-index:251659264;visibility:visible;mso-wrap-style:square;mso-width-percent:0;mso-wrap-distance-left:9pt;mso-wrap-distance-top:0;mso-wrap-distance-right:9pt;mso-wrap-distance-bottom:0;mso-position-horizontal:absolute;mso-position-horizontal-relative:text;mso-position-vertical:absolute;mso-position-vertical-relative:text;mso-width-percent:0;mso-width-relative:margin;v-text-anchor:top" o:gfxdata="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" fillcolor="white [3201]" stroked="f" strokeweight=".5pt">
+              <v:shape id="Text Box 3" o:spid="_x0000_s1026" type="#_x0000_t202" style="position:absolute;left:0;text-align:left;margin-left:32.2pt;margin-top:139.35pt;width:176.25pt;height:47.25pt;z-index:251659264;visibility:visible;mso-wrap-style:square;mso-width-percent:0;mso-wrap-distance-left:9pt;mso-wrap-distance-top:0;mso-wrap-distance-right:9pt;mso-wrap-distance-bottom:0;mso-position-horizontal:absolute;mso-position-horizontal-relative:text;mso-position-vertical:absolute;mso-position-vertical-relative:text;mso-width-percent:0;mso-width-relative:margin;v-text-anchor:top" o:gfxdata="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" fillcolor="white [3201]" stroked="f" strokeweight=".5pt">
                 <v:textbox>
                   <w:txbxContent>
                     <w:p>
@@ -732,7 +744,7 @@
           </mc:Choice>
           <mc:Fallback>
             <w:pict>
-              <v:shape w14:anchorId="3E5ADBFD" id="Text Box 5" o:spid="_x0000_s1027" type="#_x0000_t202" style="position:absolute;left:0;text-align:left;margin-left:255.1pt;margin-top:139.3pt;width:176.25pt;height:51.8pt;z-index:251661312;visibility:visible;mso-wrap-style:square;mso-width-percent:0;mso-height-percent:0;mso-wrap-distance-left:9pt;mso-wrap-distance-top:0;mso-wrap-distance-right:9pt;mso-wrap-distance-bottom:0;mso-position-horizontal:absolute;mso-position-horizontal-relative:text;mso-position-vertical:absolute;mso-position-vertical-relative:text;mso-width-percent:0;mso-height-percent:0;mso-width-relative:margin;mso-height-relative:margin;v-text-anchor:top" o:gfxdata="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" fillcolor="white [3201]" stroked="f" strokeweight=".5pt">
+              <v:shape w14:anchorId="3E5ADBFD" id="Text Box 5" o:spid="_x0000_s1027" type="#_x0000_t202" style="position:absolute;left:0;text-align:left;margin-left:255.1pt;margin-top:139.3pt;width:176.25pt;height:51.8pt;z-index:251661312;visibility:visible;mso-wrap-style:square;mso-width-percent:0;mso-height-percent:0;mso-wrap-distance-left:9pt;mso-wrap-distance-top:0;mso-wrap-distance-right:9pt;mso-wrap-distance-bottom:0;mso-position-horizontal:absolute;mso-position-horizontal-relative:text;mso-position-vertical:absolute;mso-position-vertical-relative:text;mso-width-percent:0;mso-height-percent:0;mso-width-relative:margin;mso-height-relative:margin;v-text-anchor:top" o:gfxdata="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" fillcolor="white [3201]" stroked="f" strokeweight=".5pt">
                 <v:textbox>
                   <w:txbxContent>
                     <w:p>
@@ -2024,6 +2036,34 @@
           <w:sz w:val="22"/>
           <w:szCs w:val="22"/>
         </w:rPr>
+        <w:t xml:space="preserve"> [10]</w:t>
+      </w:r>
+      <w:r>
+        <w:rPr>
+          <w:sz w:val="22"/>
+          <w:szCs w:val="22"/>
+        </w:rPr>
+        <w:t xml:space="preserve"> provides </w:t>
+      </w:r>
+      <w:r>
+        <w:rPr>
+          <w:sz w:val="22"/>
+          <w:szCs w:val="22"/>
+        </w:rPr>
+        <w:t xml:space="preserve">a formula </w:t>
+      </w:r>
+      <w:r>
+        <w:rPr>
+          <w:sz w:val="22"/>
+          <w:szCs w:val="22"/>
+        </w:rPr>
+        <w:t>for contrast sensitivity which</w:t>
+      </w:r>
+      <w:r>
+        <w:rPr>
+          <w:sz w:val="22"/>
+          <w:szCs w:val="22"/>
+        </w:rPr>
         <w:t xml:space="preserve"> </w:t>
       </w:r>
       <w:r>
@@ -2031,41 +2071,6 @@
           <w:sz w:val="22"/>
           <w:szCs w:val="22"/>
         </w:rPr>
-        <w:t>[10]</w:t>
-      </w:r>
-      <w:r>
-        <w:rPr>
-          <w:sz w:val="22"/>
-          <w:szCs w:val="22"/>
-        </w:rPr>
-        <w:t xml:space="preserve"> provides </w:t>
-      </w:r>
-      <w:r>
-        <w:rPr>
-          <w:sz w:val="22"/>
-          <w:szCs w:val="22"/>
-        </w:rPr>
-        <w:t xml:space="preserve">a formula </w:t>
-      </w:r>
-      <w:r>
-        <w:rPr>
-          <w:sz w:val="22"/>
-          <w:szCs w:val="22"/>
-        </w:rPr>
-        <w:t>for contrast sensitivity which</w:t>
-      </w:r>
-      <w:r>
-        <w:rPr>
-          <w:sz w:val="22"/>
-          <w:szCs w:val="22"/>
-        </w:rPr>
-        <w:t xml:space="preserve"> </w:t>
-      </w:r>
-      <w:r>
-        <w:rPr>
-          <w:sz w:val="22"/>
-          <w:szCs w:val="22"/>
-        </w:rPr>
         <w:t xml:space="preserve">could be </w:t>
       </w:r>
       <w:r>
@@ -2087,7 +2092,21 @@
           <w:sz w:val="22"/>
           <w:szCs w:val="22"/>
         </w:rPr>
-        <w:t xml:space="preserve"> to improve accuracy of result by minimize the contrast sensitivity various of human eye.  </w:t>
+        <w:t xml:space="preserve"> to improve accuracy of result by minimiz</w:t>
+      </w:r>
+      <w:r>
+        <w:rPr>
+          <w:sz w:val="22"/>
+          <w:szCs w:val="22"/>
+        </w:rPr>
+        <w:t>ing</w:t>
+      </w:r>
+      <w:r>
+        <w:rPr>
+          <w:sz w:val="22"/>
+          <w:szCs w:val="22"/>
+        </w:rPr>
+        <w:t xml:space="preserve"> the contrast sensitivity various of human eye.  </w:t>
       </w:r>
     </w:p>
     <w:p>
@@ -2735,7 +2754,25 @@
           <w:sz w:val="22"/>
           <w:szCs w:val="22"/>
         </w:rPr>
-        <w:t>, and Chao-Hua Wen. “A Mura Metric Based on Human Vision Models”, SID symposium Digests of Technical Papers, Volume 37 Issue 1: 291-294, (2006).</w:t>
+        <w:t xml:space="preserve">, and Chao-Hua Wen. </w:t>
+      </w:r>
+      <w:r>
+        <w:rPr>
+          <w:rFonts w:ascii="Times New Roman" w:hAnsi="Times New Roman" w:cs="Times New Roman"/>
+          <w:i/>
+          <w:iCs/>
+          <w:sz w:val="22"/>
+          <w:szCs w:val="22"/>
+        </w:rPr>
+        <w:t>“A Mura Metric Based on Human Vision Models”</w:t>
+      </w:r>
+      <w:r>
+        <w:rPr>
+          <w:rFonts w:ascii="Times New Roman" w:hAnsi="Times New Roman" w:cs="Times New Roman"/>
+          <w:sz w:val="22"/>
+          <w:szCs w:val="22"/>
+        </w:rPr>
+        <w:t>, SID symposium Digests of Technical Papers, Volume 37 Issue 1: 291-294, (2006).</w:t>
       </w:r>
     </w:p>
     <w:p>
@@ -2781,7 +2818,25 @@
           <w:sz w:val="22"/>
           <w:szCs w:val="22"/>
         </w:rPr>
-        <w:t xml:space="preserve"> Asano, Yuji Takagi, Takahiro Kondo, Jun Yao, and Wei Liu. “Image Quality Evaluation based on Contrast Sensitivity Function”, 2011 IEEE International Conference on Mechatronics and Automation, INSPEC Accession Number: 12194658, DOI: 10.1109/ICMA.2011.5985739, (2011).</w:t>
+        <w:t xml:space="preserve"> Asano, Yuji Takagi, Takahiro Kondo, Jun Yao, and Wei Liu. </w:t>
+      </w:r>
+      <w:r>
+        <w:rPr>
+          <w:rFonts w:ascii="Times New Roman" w:hAnsi="Times New Roman" w:cs="Times New Roman"/>
+          <w:i/>
+          <w:iCs/>
+          <w:sz w:val="22"/>
+          <w:szCs w:val="22"/>
+        </w:rPr>
+        <w:t>“Image Quality Evaluation based on Contrast Sensitivity Function”</w:t>
+      </w:r>
+      <w:r>
+        <w:rPr>
+          <w:rFonts w:ascii="Times New Roman" w:hAnsi="Times New Roman" w:cs="Times New Roman"/>
+          <w:sz w:val="22"/>
+          <w:szCs w:val="22"/>
+        </w:rPr>
+        <w:t>, 2011 IEEE International Conference on Mechatronics and Automation, INSPEC Accession Number: 12194658, DOI: 10.1109/ICMA.2011.5985739, (2011).</w:t>
       </w:r>
     </w:p>
     <w:p>
@@ -2891,7 +2946,25 @@
           <w:sz w:val="22"/>
           <w:szCs w:val="22"/>
         </w:rPr>
-        <w:t>. “A Quantitative Evaluation Method for Luminance and Color Uniformity of a Display Screen Based on Human Perceptions”, International Display Workshops, ISSN-L: 1883-2490/18/0341, (2011).</w:t>
+        <w:t xml:space="preserve">. </w:t>
+      </w:r>
+      <w:r>
+        <w:rPr>
+          <w:rFonts w:ascii="Times New Roman" w:hAnsi="Times New Roman" w:cs="Times New Roman"/>
+          <w:i/>
+          <w:iCs/>
+          <w:sz w:val="22"/>
+          <w:szCs w:val="22"/>
+        </w:rPr>
+        <w:t>“A Quantitative Evaluation Method for Luminance and Color Uniformity of a Display Screen Based on Human Perceptions”</w:t>
+      </w:r>
+      <w:r>
+        <w:rPr>
+          <w:rFonts w:ascii="Times New Roman" w:hAnsi="Times New Roman" w:cs="Times New Roman"/>
+          <w:sz w:val="22"/>
+          <w:szCs w:val="22"/>
+        </w:rPr>
+        <w:t>, International Display Workshops, ISSN-L: 1883-2490/18/0341, (2011).</w:t>
       </w:r>
     </w:p>
     <w:p>
@@ -3021,6 +3094,8 @@
       <w:r>
         <w:rPr>
           <w:rFonts w:eastAsiaTheme="minorEastAsia"/>
+          <w:i/>
+          <w:iCs/>
           <w:sz w:val="22"/>
           <w:szCs w:val="22"/>
         </w:rPr>
@@ -3068,7 +3143,23 @@
           <w:sz w:val="22"/>
           <w:szCs w:val="22"/>
         </w:rPr>
-        <w:t>]  Liang</w:t>
+        <w:t xml:space="preserve">] </w:t>
+      </w:r>
+      <w:r>
+        <w:rPr>
+          <w:rFonts w:eastAsiaTheme="minorEastAsia"/>
+          <w:sz w:val="22"/>
+          <w:szCs w:val="22"/>
+        </w:rPr>
+        <w:t xml:space="preserve"> </w:t>
+      </w:r>
+      <w:r>
+        <w:rPr>
+          <w:rFonts w:eastAsiaTheme="minorEastAsia"/>
+          <w:sz w:val="22"/>
+          <w:szCs w:val="22"/>
+        </w:rPr>
+        <w:t>Liang</w:t>
       </w:r>
       <w:proofErr w:type="gramEnd"/>
       <w:r>
@@ -3103,12 +3194,24 @@
           <w:sz w:val="22"/>
           <w:szCs w:val="22"/>
         </w:rPr>
-        <w:t xml:space="preserve"> “Automatic TFT-LCD </w:t>
+        <w:t xml:space="preserve"> </w:t>
+      </w:r>
+      <w:r>
+        <w:rPr>
+          <w:rFonts w:eastAsiaTheme="minorEastAsia"/>
+          <w:i/>
+          <w:iCs/>
+          <w:sz w:val="22"/>
+          <w:szCs w:val="22"/>
+        </w:rPr>
+        <w:t xml:space="preserve">“Automatic TFT-LCD </w:t>
       </w:r>
       <w:proofErr w:type="spellStart"/>
       <w:r>
         <w:rPr>
           <w:rFonts w:eastAsiaTheme="minorEastAsia"/>
+          <w:i/>
+          <w:iCs/>
           <w:sz w:val="22"/>
           <w:szCs w:val="22"/>
         </w:rPr>
@@ -3118,6 +3221,8 @@
       <w:r>
         <w:rPr>
           <w:rFonts w:eastAsiaTheme="minorEastAsia"/>
+          <w:i/>
+          <w:iCs/>
           <w:sz w:val="22"/>
           <w:szCs w:val="22"/>
         </w:rPr>
@@ -3254,6 +3359,8 @@
       <w:r>
         <w:rPr>
           <w:rFonts w:ascii="Times New Roman" w:hAnsi="Times New Roman" w:cs="Times New Roman"/>
+          <w:i/>
+          <w:iCs/>
           <w:sz w:val="22"/>
           <w:szCs w:val="22"/>
         </w:rPr>
@@ -3262,6 +3369,8 @@
       <w:r>
         <w:rPr>
           <w:rFonts w:ascii="Times New Roman" w:hAnsi="Times New Roman" w:cs="Times New Roman"/>
+          <w:i/>
+          <w:iCs/>
           <w:sz w:val="22"/>
           <w:szCs w:val="22"/>
         </w:rPr>
@@ -3270,6 +3379,8 @@
       <w:r>
         <w:rPr>
           <w:rFonts w:ascii="Times New Roman" w:hAnsi="Times New Roman" w:cs="Times New Roman"/>
+          <w:i/>
+          <w:iCs/>
           <w:sz w:val="22"/>
           <w:szCs w:val="22"/>
         </w:rPr>
@@ -3388,6 +3499,8 @@
       </w:r>
       <w:r>
         <w:rPr>
+          <w:i/>
+          <w:iCs/>
           <w:sz w:val="22"/>
           <w:szCs w:val="22"/>
         </w:rPr>
@@ -3461,7 +3574,16 @@
           <w:sz w:val="22"/>
           <w:szCs w:val="22"/>
         </w:rPr>
-        <w:t xml:space="preserve"> “A standard model for foveal detection of spatial contrast”</w:t>
+        <w:t xml:space="preserve"> </w:t>
+      </w:r>
+      <w:r>
+        <w:rPr>
+          <w:i/>
+          <w:iCs/>
+          <w:sz w:val="22"/>
+          <w:szCs w:val="22"/>
+        </w:rPr>
+        <w:t>“A standard model for foveal detection of spatial contrast”</w:t>
       </w:r>
       <w:r>
         <w:rPr>
@@ -3522,7 +3644,16 @@
           <w:sz w:val="22"/>
           <w:szCs w:val="22"/>
         </w:rPr>
-        <w:t>, “The Essential Guide to Image Processing”</w:t>
+        <w:t xml:space="preserve">, </w:t>
+      </w:r>
+      <w:r>
+        <w:rPr>
+          <w:i/>
+          <w:iCs/>
+          <w:sz w:val="22"/>
+          <w:szCs w:val="22"/>
+        </w:rPr>
+        <w:t>“The Essential Guide to Image Processing”</w:t>
       </w:r>
     </w:p>
     <w:p>
@@ -3559,17 +3690,29 @@
         <w:rPr>
           <w:rFonts w:ascii="TimesNewRoman" w:hAnsi="TimesNewRoman" w:cs="TimesNewRoman"/>
         </w:rPr>
-        <w:t>, “</w:t>
+        <w:t xml:space="preserve">, </w:t>
+      </w:r>
+      <w:r>
+        <w:rPr>
+          <w:rFonts w:ascii="TimesNewRoman" w:hAnsi="TimesNewRoman" w:cs="TimesNewRoman"/>
+          <w:i/>
+          <w:iCs/>
+        </w:rPr>
+        <w:t>“</w:t>
       </w:r>
       <w:r>
         <w:rPr>
           <w:rFonts w:ascii="TimesNewRoman,Bold" w:hAnsi="TimesNewRoman,Bold" w:cs="TimesNewRoman,Bold"/>
+          <w:i/>
+          <w:iCs/>
         </w:rPr>
         <w:t>Formula for the contrast sensitivity of the human eye</w:t>
       </w:r>
       <w:r>
         <w:rPr>
           <w:rFonts w:ascii="TimesNewRoman" w:hAnsi="TimesNewRoman" w:cs="TimesNewRoman"/>
+          <w:i/>
+          <w:iCs/>
         </w:rPr>
         <w:t>”</w:t>
       </w:r>
@@ -4997,6 +5140,33 @@
       <w:bCs/>
     </w:rPr>
   </w:style>
+  <w:style w:type="paragraph" w:styleId="BalloonText">
+    <w:name w:val="Balloon Text"/>
+    <w:basedOn w:val="Normal"/>
+    <w:link w:val="BalloonTextChar"/>
+    <w:uiPriority w:val="99"/>
+    <w:semiHidden/>
+    <w:unhideWhenUsed/>
+    <w:rsid w:val="005C38E0"/>
+    <w:rPr>
+      <w:rFonts w:ascii="Times New Roman" w:hAnsi="Times New Roman" w:cs="Times New Roman"/>
+      <w:sz w:val="18"/>
+      <w:szCs w:val="18"/>
+    </w:rPr>
+  </w:style>
+  <w:style w:type="character" w:customStyle="1" w:styleId="BalloonTextChar">
+    <w:name w:val="Balloon Text Char"/>
+    <w:basedOn w:val="DefaultParagraphFont"/>
+    <w:link w:val="BalloonText"/>
+    <w:uiPriority w:val="99"/>
+    <w:semiHidden/>
+    <w:rsid w:val="005C38E0"/>
+    <w:rPr>
+      <w:rFonts w:ascii="Times New Roman" w:hAnsi="Times New Roman" w:cs="Times New Roman"/>
+      <w:sz w:val="18"/>
+      <w:szCs w:val="18"/>
+    </w:rPr>
+  </w:style>
 </w:styles>
 </file>
 

</xml_diff>